<commit_message>
modified reame, test doc, application not finished
</commit_message>
<xml_diff>
--- a/compiler-tests.docx
+++ b/compiler-tests.docx
@@ -1,10 +1,10 @@
 
 <file path=word/document.xml><?xml version="1.0" encoding="utf-8"?>
-<w:document xmlns:wpc="http://schemas.microsoft.com/office/word/2010/wordprocessingCanvas" xmlns:mc="http://schemas.openxmlformats.org/markup-compatibility/2006" xmlns:o="urn:schemas-microsoft-com:office:office" xmlns:r="http://schemas.openxmlformats.org/officeDocument/2006/relationships" xmlns:m="http://schemas.openxmlformats.org/officeDocument/2006/math" xmlns:v="urn:schemas-microsoft-com:vml" xmlns:wp14="http://schemas.microsoft.com/office/word/2010/wordprocessingDrawing" xmlns:wp="http://schemas.openxmlformats.org/drawingml/2006/wordprocessingDrawing" xmlns:w10="urn:schemas-microsoft-com:office:word" xmlns:w="http://schemas.openxmlformats.org/wordprocessingml/2006/main" xmlns:w14="http://schemas.microsoft.com/office/word/2010/wordml" xmlns:w15="http://schemas.microsoft.com/office/word/2012/wordml" xmlns:wpg="http://schemas.microsoft.com/office/word/2010/wordprocessingGroup" xmlns:wpi="http://schemas.microsoft.com/office/word/2010/wordprocessingInk" xmlns:wne="http://schemas.microsoft.com/office/word/2006/wordml" xmlns:wps="http://schemas.microsoft.com/office/word/2010/wordprocessingShape" mc:Ignorable="w14 w15 wp14">
+<w:document xmlns:wpc="http://schemas.microsoft.com/office/word/2010/wordprocessingCanvas" xmlns:mo="http://schemas.microsoft.com/office/mac/office/2008/main" xmlns:mc="http://schemas.openxmlformats.org/markup-compatibility/2006" xmlns:mv="urn:schemas-microsoft-com:mac:vml" xmlns:o="urn:schemas-microsoft-com:office:office" xmlns:r="http://schemas.openxmlformats.org/officeDocument/2006/relationships" xmlns:m="http://schemas.openxmlformats.org/officeDocument/2006/math" xmlns:v="urn:schemas-microsoft-com:vml" xmlns:wp14="http://schemas.microsoft.com/office/word/2010/wordprocessingDrawing" xmlns:wp="http://schemas.openxmlformats.org/drawingml/2006/wordprocessingDrawing" xmlns:w10="urn:schemas-microsoft-com:office:word" xmlns:w="http://schemas.openxmlformats.org/wordprocessingml/2006/main" xmlns:w14="http://schemas.microsoft.com/office/word/2010/wordml" xmlns:w15="http://schemas.microsoft.com/office/word/2012/wordml" xmlns:wpg="http://schemas.microsoft.com/office/word/2010/wordprocessingGroup" xmlns:wpi="http://schemas.microsoft.com/office/word/2010/wordprocessingInk" xmlns:wne="http://schemas.microsoft.com/office/word/2006/wordml" xmlns:wps="http://schemas.microsoft.com/office/word/2010/wordprocessingShape" mc:Ignorable="w14 w15 wp14">
   <w:body>
     <w:p>
       <w:pPr>
-        <w:pStyle w:val="a4"/>
+        <w:pStyle w:val="Title"/>
       </w:pPr>
       <w:r>
         <w:rPr>
@@ -15,7 +15,7 @@
     </w:p>
     <w:p>
       <w:pPr>
-        <w:pStyle w:val="1"/>
+        <w:pStyle w:val="Heading1"/>
       </w:pPr>
       <w:r>
         <w:rPr>
@@ -43,13 +43,23 @@
     </w:p>
     <w:p>
       <w:r>
-        <w:t>test file:constant.sc</w:t>
-      </w:r>
-    </w:p>
-    <w:p>
-      <w:r>
-        <w:t>assembly file:constant.as</w:t>
-      </w:r>
+        <w:t xml:space="preserve">test </w:t>
+      </w:r>
+      <w:proofErr w:type="spellStart"/>
+      <w:r>
+        <w:t>file:constant.sc</w:t>
+      </w:r>
+      <w:proofErr w:type="spellEnd"/>
+    </w:p>
+    <w:p>
+      <w:r>
+        <w:t xml:space="preserve">assembly </w:t>
+      </w:r>
+      <w:proofErr w:type="spellStart"/>
+      <w:r>
+        <w:t>file:constant.as</w:t>
+      </w:r>
+      <w:proofErr w:type="spellEnd"/>
     </w:p>
     <w:p>
       <w:r>
@@ -57,7 +67,7 @@
           <w:noProof/>
         </w:rPr>
         <w:drawing>
-          <wp:inline distT="0" distB="0" distL="0" distR="0" wp14:anchorId="1201B81C" wp14:editId="1F189BBA">
+          <wp:inline distT="0" distB="0" distL="0" distR="0" wp14:anchorId="5E0461A8" wp14:editId="69235EFE">
             <wp:extent cx="3886200" cy="3743325"/>
             <wp:effectExtent l="0" t="0" r="0" b="9525"/>
             <wp:docPr id="2" name="图片 2"/>
@@ -99,7 +109,7 @@
           <w:noProof/>
         </w:rPr>
         <w:drawing>
-          <wp:inline distT="0" distB="0" distL="0" distR="0" wp14:anchorId="1269F879" wp14:editId="5E530F8F">
+          <wp:inline distT="0" distB="0" distL="0" distR="0" wp14:anchorId="0D0024DF" wp14:editId="59933662">
             <wp:extent cx="5274310" cy="1088390"/>
             <wp:effectExtent l="0" t="0" r="2540" b="0"/>
             <wp:docPr id="1" name="图片 1"/>
@@ -148,7 +158,7 @@
     </w:p>
     <w:p>
       <w:pPr>
-        <w:pStyle w:val="1"/>
+        <w:pStyle w:val="Heading1"/>
       </w:pPr>
       <w:r>
         <w:t>Variables</w:t>
@@ -170,8 +180,13 @@
     </w:p>
     <w:p>
       <w:r>
-        <w:t>assembly file:var.as</w:t>
-      </w:r>
+        <w:t xml:space="preserve">assembly </w:t>
+      </w:r>
+      <w:proofErr w:type="spellStart"/>
+      <w:r>
+        <w:t>file:var.as</w:t>
+      </w:r>
+      <w:proofErr w:type="spellEnd"/>
     </w:p>
     <w:p>
       <w:r>
@@ -179,7 +194,7 @@
           <w:noProof/>
         </w:rPr>
         <w:drawing>
-          <wp:inline distT="0" distB="0" distL="0" distR="0" wp14:anchorId="60C2A3D3" wp14:editId="7B200815">
+          <wp:inline distT="0" distB="0" distL="0" distR="0" wp14:anchorId="7F9A305A" wp14:editId="593DFC55">
             <wp:extent cx="5274310" cy="514350"/>
             <wp:effectExtent l="0" t="0" r="2540" b="0"/>
             <wp:docPr id="3" name="图片 3"/>
@@ -242,7 +257,7 @@
           <w:noProof/>
         </w:rPr>
         <w:drawing>
-          <wp:inline distT="0" distB="0" distL="0" distR="0" wp14:anchorId="1B3509F1" wp14:editId="01F0055F">
+          <wp:inline distT="0" distB="0" distL="0" distR="0" wp14:anchorId="3A062AA9" wp14:editId="199F70CF">
             <wp:extent cx="5274310" cy="506095"/>
             <wp:effectExtent l="0" t="0" r="2540" b="8255"/>
             <wp:docPr id="4" name="图片 4"/>
@@ -280,7 +295,7 @@
     </w:p>
     <w:p>
       <w:pPr>
-        <w:pStyle w:val="1"/>
+        <w:pStyle w:val="Heading1"/>
       </w:pPr>
       <w:r>
         <w:rPr>
@@ -318,7 +333,21 @@
         <w:rPr>
           <w:rFonts w:ascii="Consolas" w:hAnsi="Consolas"/>
         </w:rPr>
-        <w:t>array matrix[5,4,3]</w:t>
+        <w:t xml:space="preserve">array </w:t>
+      </w:r>
+      <w:proofErr w:type="gramStart"/>
+      <w:r>
+        <w:rPr>
+          <w:rFonts w:ascii="Consolas" w:hAnsi="Consolas"/>
+        </w:rPr>
+        <w:t>matrix[</w:t>
+      </w:r>
+      <w:proofErr w:type="gramEnd"/>
+      <w:r>
+        <w:rPr>
+          <w:rFonts w:ascii="Consolas" w:hAnsi="Consolas"/>
+        </w:rPr>
+        <w:t>5,4,3]</w:t>
       </w:r>
     </w:p>
     <w:p>
@@ -326,13 +355,23 @@
         <w:t>test</w:t>
       </w:r>
       <w:r>
-        <w:t xml:space="preserve"> file:array.sc</w:t>
-      </w:r>
-    </w:p>
-    <w:p>
-      <w:r>
-        <w:t>assembly file:array.as</w:t>
-      </w:r>
+        <w:t xml:space="preserve"> </w:t>
+      </w:r>
+      <w:proofErr w:type="spellStart"/>
+      <w:r>
+        <w:t>file:array.sc</w:t>
+      </w:r>
+      <w:proofErr w:type="spellEnd"/>
+    </w:p>
+    <w:p>
+      <w:r>
+        <w:t xml:space="preserve">assembly </w:t>
+      </w:r>
+      <w:proofErr w:type="spellStart"/>
+      <w:r>
+        <w:t>file:array.as</w:t>
+      </w:r>
+      <w:proofErr w:type="spellEnd"/>
     </w:p>
     <w:p/>
     <w:p>
@@ -341,7 +380,7 @@
           <w:noProof/>
         </w:rPr>
         <w:drawing>
-          <wp:inline distT="0" distB="0" distL="0" distR="0" wp14:anchorId="744574E1" wp14:editId="20ACB7C5">
+          <wp:inline distT="0" distB="0" distL="0" distR="0" wp14:anchorId="14B77FC1" wp14:editId="5EACDEB0">
             <wp:extent cx="5274310" cy="906145"/>
             <wp:effectExtent l="0" t="0" r="2540" b="8255"/>
             <wp:docPr id="5" name="图片 5"/>
@@ -399,7 +438,7 @@
     </w:p>
     <w:p>
       <w:pPr>
-        <w:pStyle w:val="1"/>
+        <w:pStyle w:val="Heading1"/>
       </w:pPr>
       <w:r>
         <w:rPr>
@@ -421,16 +460,34 @@
     </w:p>
     <w:p>
       <w:r>
-        <w:t>test file</w:t>
-      </w:r>
-      <w:r>
-        <w:t>:prime.sc(this is a function that tests whether the input number is a prime)</w:t>
-      </w:r>
-    </w:p>
-    <w:p>
-      <w:r>
-        <w:t>assembly file:prime.as</w:t>
-      </w:r>
+        <w:t xml:space="preserve">test </w:t>
+      </w:r>
+      <w:proofErr w:type="spellStart"/>
+      <w:proofErr w:type="gramStart"/>
+      <w:r>
+        <w:t>file</w:t>
+      </w:r>
+      <w:r>
+        <w:t>:prime.sc</w:t>
+      </w:r>
+      <w:proofErr w:type="spellEnd"/>
+      <w:r>
+        <w:t>(</w:t>
+      </w:r>
+      <w:proofErr w:type="gramEnd"/>
+      <w:r>
+        <w:t>this is a function that tests whether the input number is a prime)</w:t>
+      </w:r>
+    </w:p>
+    <w:p>
+      <w:r>
+        <w:t xml:space="preserve">assembly </w:t>
+      </w:r>
+      <w:proofErr w:type="spellStart"/>
+      <w:r>
+        <w:t>file:prime.as</w:t>
+      </w:r>
+      <w:proofErr w:type="spellEnd"/>
     </w:p>
     <w:p>
       <w:r>
@@ -438,7 +495,7 @@
           <w:noProof/>
         </w:rPr>
         <w:drawing>
-          <wp:inline distT="0" distB="0" distL="0" distR="0" wp14:anchorId="400E41D6" wp14:editId="2C1F1D68">
+          <wp:inline distT="0" distB="0" distL="0" distR="0" wp14:anchorId="28E7DC08" wp14:editId="61F0ED6E">
             <wp:extent cx="5274310" cy="1376680"/>
             <wp:effectExtent l="0" t="0" r="2540" b="0"/>
             <wp:docPr id="6" name="图片 6"/>
@@ -484,7 +541,20 @@
     </w:p>
     <w:p>
       <w:r>
-        <w:t>test file:recursive.sc(a function that calculates the Fibonacci sequence numbers recursively)</w:t>
+        <w:t xml:space="preserve">test </w:t>
+      </w:r>
+      <w:proofErr w:type="spellStart"/>
+      <w:proofErr w:type="gramStart"/>
+      <w:r>
+        <w:t>file:recursive.sc</w:t>
+      </w:r>
+      <w:proofErr w:type="spellEnd"/>
+      <w:r>
+        <w:t>(</w:t>
+      </w:r>
+      <w:proofErr w:type="gramEnd"/>
+      <w:r>
+        <w:t>a function that calculates the Fibonacci sequence numbers recursively)</w:t>
       </w:r>
     </w:p>
     <w:p>
@@ -492,8 +562,16 @@
         <w:rPr>
           <w:rFonts w:hint="eastAsia"/>
         </w:rPr>
-        <w:t>assemble file:recursive.as</w:t>
-      </w:r>
+        <w:t xml:space="preserve">assemble </w:t>
+      </w:r>
+      <w:proofErr w:type="spellStart"/>
+      <w:r>
+        <w:rPr>
+          <w:rFonts w:hint="eastAsia"/>
+        </w:rPr>
+        <w:t>file:recursive.as</w:t>
+      </w:r>
+      <w:proofErr w:type="spellEnd"/>
     </w:p>
     <w:p>
       <w:r>
@@ -501,7 +579,7 @@
           <w:noProof/>
         </w:rPr>
         <w:drawing>
-          <wp:inline distT="0" distB="0" distL="0" distR="0" wp14:anchorId="05AD5C71" wp14:editId="27E77B72">
+          <wp:inline distT="0" distB="0" distL="0" distR="0" wp14:anchorId="72D17C96" wp14:editId="69A56859">
             <wp:extent cx="5274310" cy="826770"/>
             <wp:effectExtent l="0" t="0" r="2540" b="0"/>
             <wp:docPr id="7" name="图片 7"/>
@@ -539,7 +617,7 @@
     </w:p>
     <w:p>
       <w:pPr>
-        <w:pStyle w:val="1"/>
+        <w:pStyle w:val="Heading1"/>
       </w:pPr>
       <w:r>
         <w:rPr>
@@ -563,13 +641,23 @@
     </w:p>
     <w:p>
       <w:r>
-        <w:t>test file:string.sc</w:t>
-      </w:r>
-    </w:p>
-    <w:p>
-      <w:r>
-        <w:t>assemble file:string.as</w:t>
-      </w:r>
+        <w:t xml:space="preserve">test </w:t>
+      </w:r>
+      <w:proofErr w:type="spellStart"/>
+      <w:r>
+        <w:t>file:string.sc</w:t>
+      </w:r>
+      <w:proofErr w:type="spellEnd"/>
+    </w:p>
+    <w:p>
+      <w:r>
+        <w:t xml:space="preserve">assemble </w:t>
+      </w:r>
+      <w:proofErr w:type="spellStart"/>
+      <w:r>
+        <w:t>file:string.as</w:t>
+      </w:r>
+      <w:proofErr w:type="spellEnd"/>
     </w:p>
     <w:p>
       <w:r>
@@ -577,7 +665,7 @@
           <w:noProof/>
         </w:rPr>
         <w:drawing>
-          <wp:inline distT="0" distB="0" distL="0" distR="0" wp14:anchorId="68DCC19A" wp14:editId="58AF8721">
+          <wp:inline distT="0" distB="0" distL="0" distR="0" wp14:anchorId="09A100DE" wp14:editId="00AAF2A9">
             <wp:extent cx="5274310" cy="965200"/>
             <wp:effectExtent l="0" t="0" r="2540" b="6350"/>
             <wp:docPr id="8" name="图片 8"/>
@@ -615,7 +703,7 @@
     </w:p>
     <w:p>
       <w:pPr>
-        <w:pStyle w:val="1"/>
+        <w:pStyle w:val="Heading1"/>
       </w:pPr>
       <w:r>
         <w:rPr>
@@ -632,15 +720,68 @@
         <w:rPr>
           <w:rFonts w:hint="eastAsia"/>
         </w:rPr>
-        <w:t xml:space="preserve"> syntax: read, geti,getc,gets</w:t>
-      </w:r>
-      <w:r>
-        <w:t xml:space="preserve"> (read is the same as geti for a single variable)</w:t>
-      </w:r>
-    </w:p>
-    <w:p>
-      <w:r>
-        <w:t>output syntax:print, puti,putc,puts(print is the same as puti for a single variable)</w:t>
+        <w:t xml:space="preserve"> syntax: read, </w:t>
+      </w:r>
+      <w:proofErr w:type="spellStart"/>
+      <w:proofErr w:type="gramStart"/>
+      <w:r>
+        <w:rPr>
+          <w:rFonts w:hint="eastAsia"/>
+        </w:rPr>
+        <w:t>geti,getc</w:t>
+      </w:r>
+      <w:proofErr w:type="gramEnd"/>
+      <w:r>
+        <w:rPr>
+          <w:rFonts w:hint="eastAsia"/>
+        </w:rPr>
+        <w:t>,gets</w:t>
+      </w:r>
+      <w:proofErr w:type="spellEnd"/>
+      <w:r>
+        <w:t xml:space="preserve"> (read is the same as </w:t>
+      </w:r>
+      <w:proofErr w:type="spellStart"/>
+      <w:r>
+        <w:t>geti</w:t>
+      </w:r>
+      <w:proofErr w:type="spellEnd"/>
+      <w:r>
+        <w:t xml:space="preserve"> for a single variable)</w:t>
+      </w:r>
+    </w:p>
+    <w:p>
+      <w:r>
+        <w:t xml:space="preserve">output </w:t>
+      </w:r>
+      <w:proofErr w:type="spellStart"/>
+      <w:r>
+        <w:t>syntax:print</w:t>
+      </w:r>
+      <w:proofErr w:type="spellEnd"/>
+      <w:r>
+        <w:t xml:space="preserve">, </w:t>
+      </w:r>
+      <w:proofErr w:type="spellStart"/>
+      <w:proofErr w:type="gramStart"/>
+      <w:r>
+        <w:t>puti,putc</w:t>
+      </w:r>
+      <w:proofErr w:type="gramEnd"/>
+      <w:r>
+        <w:t>,puts</w:t>
+      </w:r>
+      <w:proofErr w:type="spellEnd"/>
+      <w:r>
+        <w:t xml:space="preserve">(print is the same as </w:t>
+      </w:r>
+      <w:proofErr w:type="spellStart"/>
+      <w:r>
+        <w:t>puti</w:t>
+      </w:r>
+      <w:proofErr w:type="spellEnd"/>
+      <w:r>
+        <w:t xml:space="preserve"> for a single variable)</w:t>
       </w:r>
     </w:p>
     <w:p>
@@ -659,10 +800,18 @@
         <w:t>at string for the basic types (</w:t>
       </w:r>
       <w:r>
-        <w:t>not including arrays)</w:t>
-      </w:r>
-      <w:r>
-        <w:t>.We assume that if the first argument is a string, it is the format string.</w:t>
+        <w:t>not including arrays</w:t>
+      </w:r>
+      <w:proofErr w:type="gramStart"/>
+      <w:r>
+        <w:t>)</w:t>
+      </w:r>
+      <w:r>
+        <w:t>.We</w:t>
+      </w:r>
+      <w:proofErr w:type="gramEnd"/>
+      <w:r>
+        <w:t xml:space="preserve"> assume that if the first argument is a string, it is the format string.</w:t>
       </w:r>
     </w:p>
     <w:p>
@@ -672,13 +821,23 @@
     </w:p>
     <w:p>
       <w:r>
-        <w:t>test file:io.sc</w:t>
-      </w:r>
-    </w:p>
-    <w:p>
-      <w:r>
-        <w:t>assembly file:io.as</w:t>
-      </w:r>
+        <w:t xml:space="preserve">test </w:t>
+      </w:r>
+      <w:proofErr w:type="spellStart"/>
+      <w:r>
+        <w:t>file:io.sc</w:t>
+      </w:r>
+      <w:proofErr w:type="spellEnd"/>
+    </w:p>
+    <w:p>
+      <w:r>
+        <w:t xml:space="preserve">assembly </w:t>
+      </w:r>
+      <w:proofErr w:type="spellStart"/>
+      <w:r>
+        <w:t>file:io.as</w:t>
+      </w:r>
+      <w:proofErr w:type="spellEnd"/>
     </w:p>
     <w:p>
       <w:r>
@@ -686,7 +845,7 @@
           <w:noProof/>
         </w:rPr>
         <w:drawing>
-          <wp:inline distT="0" distB="0" distL="0" distR="0" wp14:anchorId="1B5F7819" wp14:editId="2FD4E87D">
+          <wp:inline distT="0" distB="0" distL="0" distR="0" wp14:anchorId="392BDEBD" wp14:editId="630CCBFB">
             <wp:extent cx="5274310" cy="1475740"/>
             <wp:effectExtent l="0" t="0" r="2540" b="0"/>
             <wp:docPr id="12" name="图片 12"/>
@@ -724,7 +883,7 @@
     </w:p>
     <w:p>
       <w:pPr>
-        <w:pStyle w:val="1"/>
+        <w:pStyle w:val="Heading1"/>
       </w:pPr>
       <w:r>
         <w:rPr>
@@ -756,8 +915,6 @@
       <w:r>
         <w:t xml:space="preserve"> ref2.sc</w:t>
       </w:r>
-      <w:bookmarkStart w:id="0" w:name="_GoBack"/>
-      <w:bookmarkEnd w:id="0"/>
       <w:r>
         <w:t xml:space="preserve"> strlen.sc</w:t>
       </w:r>
@@ -768,7 +925,7 @@
           <w:noProof/>
         </w:rPr>
         <w:drawing>
-          <wp:inline distT="0" distB="0" distL="0" distR="0" wp14:anchorId="74943F56" wp14:editId="6663EEEE">
+          <wp:inline distT="0" distB="0" distL="0" distR="0" wp14:anchorId="7CFA40E2" wp14:editId="2798231A">
             <wp:extent cx="2152650" cy="1933575"/>
             <wp:effectExtent l="0" t="0" r="0" b="9525"/>
             <wp:docPr id="13" name="图片 13"/>
@@ -805,17 +962,12 @@
       </w:r>
     </w:p>
     <w:p>
-      <w:pPr>
-        <w:rPr>
-          <w:rFonts w:hint="eastAsia"/>
-        </w:rPr>
-      </w:pPr>
       <w:r>
         <w:rPr>
           <w:noProof/>
         </w:rPr>
         <w:drawing>
-          <wp:inline distT="0" distB="0" distL="0" distR="0" wp14:anchorId="0711B331" wp14:editId="36AE42E5">
+          <wp:inline distT="0" distB="0" distL="0" distR="0" wp14:anchorId="12875FCF" wp14:editId="6E7346FD">
             <wp:extent cx="5274310" cy="485140"/>
             <wp:effectExtent l="0" t="0" r="2540" b="0"/>
             <wp:docPr id="14" name="图片 14"/>
@@ -857,7 +1009,7 @@
           <w:noProof/>
         </w:rPr>
         <w:drawing>
-          <wp:inline distT="0" distB="0" distL="0" distR="0" wp14:anchorId="7907F546" wp14:editId="2019ED16">
+          <wp:inline distT="0" distB="0" distL="0" distR="0" wp14:anchorId="577739FD" wp14:editId="13F89646">
             <wp:extent cx="3848100" cy="2019300"/>
             <wp:effectExtent l="0" t="0" r="0" b="0"/>
             <wp:docPr id="11" name="图片 11"/>
@@ -899,7 +1051,7 @@
           <w:noProof/>
         </w:rPr>
         <w:drawing>
-          <wp:inline distT="0" distB="0" distL="0" distR="0" wp14:anchorId="16E05F38" wp14:editId="321521F1">
+          <wp:inline distT="0" distB="0" distL="0" distR="0" wp14:anchorId="42A9BC78" wp14:editId="04B0148D">
             <wp:extent cx="5274310" cy="374650"/>
             <wp:effectExtent l="0" t="0" r="2540" b="6350"/>
             <wp:docPr id="10" name="图片 10"/>
@@ -938,6 +1090,178 @@
         <w:t xml:space="preserve"> </w:t>
       </w:r>
     </w:p>
+    <w:p>
+      <w:pPr>
+        <w:pStyle w:val="Heading1"/>
+      </w:pPr>
+      <w:r>
+        <w:t>Application - sortplot</w:t>
+      </w:r>
+    </w:p>
+    <w:p>
+      <w:r>
+        <w:rPr>
+          <w:rFonts w:hint="eastAsia"/>
+        </w:rPr>
+        <w:t xml:space="preserve">A very simple application that </w:t>
+      </w:r>
+      <w:r>
+        <w:t xml:space="preserve">repeatedly receives </w:t>
+      </w:r>
+      <w:r>
+        <w:rPr>
+          <w:rFonts w:hint="eastAsia"/>
+        </w:rPr>
+        <w:t>a</w:t>
+      </w:r>
+      <w:r>
+        <w:t xml:space="preserve">n integer as input and output the </w:t>
+      </w:r>
+      <w:r>
+        <w:rPr>
+          <w:rFonts w:hint="eastAsia"/>
+        </w:rPr>
+        <w:t xml:space="preserve">sorted </w:t>
+      </w:r>
+      <w:r>
+        <w:t xml:space="preserve">list of all integers and draw them in a line graph (with </w:t>
+      </w:r>
+      <w:proofErr w:type="spellStart"/>
+      <w:proofErr w:type="gramStart"/>
+      <w:r>
+        <w:t>matplotlib.pyplot</w:t>
+      </w:r>
+      <w:proofErr w:type="spellEnd"/>
+      <w:proofErr w:type="gramEnd"/>
+      <w:r>
+        <w:t xml:space="preserve"> and </w:t>
+      </w:r>
+      <w:proofErr w:type="spellStart"/>
+      <w:r>
+        <w:t>numpy</w:t>
+      </w:r>
+      <w:proofErr w:type="spellEnd"/>
+      <w:r>
+        <w:t xml:space="preserve"> in Python3).</w:t>
+      </w:r>
+    </w:p>
+    <w:p>
+      <w:r>
+        <w:t>Usage (working directory: tests/</w:t>
+      </w:r>
+      <w:proofErr w:type="spellStart"/>
+      <w:r>
+        <w:t>sortplot</w:t>
+      </w:r>
+      <w:proofErr w:type="spellEnd"/>
+      <w:r>
+        <w:t xml:space="preserve">/, requires </w:t>
+      </w:r>
+      <w:proofErr w:type="spellStart"/>
+      <w:r>
+        <w:t>matplotlib</w:t>
+      </w:r>
+      <w:proofErr w:type="spellEnd"/>
+      <w:r>
+        <w:t xml:space="preserve">, </w:t>
+      </w:r>
+      <w:proofErr w:type="spellStart"/>
+      <w:r>
+        <w:t>numpy</w:t>
+      </w:r>
+      <w:proofErr w:type="spellEnd"/>
+      <w:r>
+        <w:t xml:space="preserve"> and python3):</w:t>
+      </w:r>
+    </w:p>
+    <w:p>
+      <w:proofErr w:type="gramStart"/>
+      <w:r>
+        <w:t>..</w:t>
+      </w:r>
+      <w:proofErr w:type="gramEnd"/>
+      <w:r>
+        <w:t>/../</w:t>
+      </w:r>
+      <w:proofErr w:type="spellStart"/>
+      <w:r>
+        <w:t>nas</w:t>
+      </w:r>
+      <w:proofErr w:type="spellEnd"/>
+      <w:r>
+        <w:t xml:space="preserve"> sortplot.as | python3 receiver.py</w:t>
+      </w:r>
+    </w:p>
+    <w:p>
+      <w:r>
+        <w:t>input any number except -1: draw the sorted data sinc</w:t>
+      </w:r>
+      <w:bookmarkStart w:id="0" w:name="_GoBack"/>
+      <w:bookmarkEnd w:id="0"/>
+      <w:r>
+        <w:t>e startup</w:t>
+      </w:r>
+    </w:p>
+    <w:p>
+      <w:r>
+        <w:t>input -1: exit</w:t>
+      </w:r>
+    </w:p>
+    <w:p>
+      <w:r>
+        <w:rPr>
+          <w:noProof/>
+        </w:rPr>
+        <w:drawing>
+          <wp:inline distT="0" distB="0" distL="0" distR="0" wp14:anchorId="26A7B0C1" wp14:editId="466AF3E4">
+            <wp:extent cx="5270500" cy="2667000"/>
+            <wp:effectExtent l="0" t="0" r="12700" b="0"/>
+            <wp:docPr id="15" name="Picture 15" descr="../../../../../../Desktop/Picture"/>
+            <wp:cNvGraphicFramePr>
+              <a:graphicFrameLocks xmlns:a="http://schemas.openxmlformats.org/drawingml/2006/main" noChangeAspect="1"/>
+            </wp:cNvGraphicFramePr>
+            <a:graphic xmlns:a="http://schemas.openxmlformats.org/drawingml/2006/main">
+              <a:graphicData uri="http://schemas.openxmlformats.org/drawingml/2006/picture">
+                <pic:pic xmlns:pic="http://schemas.openxmlformats.org/drawingml/2006/picture">
+                  <pic:nvPicPr>
+                    <pic:cNvPr id="0" name="Picture 1" descr="../../../../../../Desktop/Picture"/>
+                    <pic:cNvPicPr>
+                      <a:picLocks noChangeAspect="1" noChangeArrowheads="1"/>
+                    </pic:cNvPicPr>
+                  </pic:nvPicPr>
+                  <pic:blipFill>
+                    <a:blip r:embed="rId20">
+                      <a:extLst>
+                        <a:ext uri="{28A0092B-C50C-407E-A947-70E740481C1C}">
+                          <a14:useLocalDpi xmlns:a14="http://schemas.microsoft.com/office/drawing/2010/main" val="0"/>
+                        </a:ext>
+                      </a:extLst>
+                    </a:blip>
+                    <a:srcRect/>
+                    <a:stretch>
+                      <a:fillRect/>
+                    </a:stretch>
+                  </pic:blipFill>
+                  <pic:spPr bwMode="auto">
+                    <a:xfrm>
+                      <a:off x="0" y="0"/>
+                      <a:ext cx="5270500" cy="2667000"/>
+                    </a:xfrm>
+                    <a:prstGeom prst="rect">
+                      <a:avLst/>
+                    </a:prstGeom>
+                    <a:noFill/>
+                    <a:ln>
+                      <a:noFill/>
+                    </a:ln>
+                  </pic:spPr>
+                </pic:pic>
+              </a:graphicData>
+            </a:graphic>
+          </wp:inline>
+        </w:drawing>
+      </w:r>
+    </w:p>
     <w:sectPr>
       <w:pgSz w:w="11906" w:h="16838"/>
       <w:pgMar w:top="1440" w:right="1800" w:bottom="1440" w:left="1800" w:header="851" w:footer="992" w:gutter="0"/>
@@ -949,7 +1273,7 @@
 </file>
 
 <file path=word/endnotes.xml><?xml version="1.0" encoding="utf-8"?>
-<w:endnotes xmlns:wpc="http://schemas.microsoft.com/office/word/2010/wordprocessingCanvas" xmlns:mc="http://schemas.openxmlformats.org/markup-compatibility/2006" xmlns:o="urn:schemas-microsoft-com:office:office" xmlns:r="http://schemas.openxmlformats.org/officeDocument/2006/relationships" xmlns:m="http://schemas.openxmlformats.org/officeDocument/2006/math" xmlns:v="urn:schemas-microsoft-com:vml" xmlns:wp14="http://schemas.microsoft.com/office/word/2010/wordprocessingDrawing" xmlns:wp="http://schemas.openxmlformats.org/drawingml/2006/wordprocessingDrawing" xmlns:w10="urn:schemas-microsoft-com:office:word" xmlns:w="http://schemas.openxmlformats.org/wordprocessingml/2006/main" xmlns:w14="http://schemas.microsoft.com/office/word/2010/wordml" xmlns:w15="http://schemas.microsoft.com/office/word/2012/wordml" xmlns:wpg="http://schemas.microsoft.com/office/word/2010/wordprocessingGroup" xmlns:wpi="http://schemas.microsoft.com/office/word/2010/wordprocessingInk" xmlns:wne="http://schemas.microsoft.com/office/word/2006/wordml" xmlns:wps="http://schemas.microsoft.com/office/word/2010/wordprocessingShape" mc:Ignorable="w14 w15 wp14">
+<w:endnotes xmlns:wpc="http://schemas.microsoft.com/office/word/2010/wordprocessingCanvas" xmlns:mo="http://schemas.microsoft.com/office/mac/office/2008/main" xmlns:mc="http://schemas.openxmlformats.org/markup-compatibility/2006" xmlns:mv="urn:schemas-microsoft-com:mac:vml" xmlns:o="urn:schemas-microsoft-com:office:office" xmlns:r="http://schemas.openxmlformats.org/officeDocument/2006/relationships" xmlns:m="http://schemas.openxmlformats.org/officeDocument/2006/math" xmlns:v="urn:schemas-microsoft-com:vml" xmlns:wp14="http://schemas.microsoft.com/office/word/2010/wordprocessingDrawing" xmlns:wp="http://schemas.openxmlformats.org/drawingml/2006/wordprocessingDrawing" xmlns:w10="urn:schemas-microsoft-com:office:word" xmlns:w="http://schemas.openxmlformats.org/wordprocessingml/2006/main" xmlns:w14="http://schemas.microsoft.com/office/word/2010/wordml" xmlns:w15="http://schemas.microsoft.com/office/word/2012/wordml" xmlns:wpg="http://schemas.microsoft.com/office/word/2010/wordprocessingGroup" xmlns:wpi="http://schemas.microsoft.com/office/word/2010/wordprocessingInk" xmlns:wne="http://schemas.microsoft.com/office/word/2006/wordml" xmlns:wps="http://schemas.microsoft.com/office/word/2010/wordprocessingShape" mc:Ignorable="w14 w15 wp14">
   <w:endnote w:type="separator" w:id="-1">
     <w:p>
       <w:pPr>
@@ -974,7 +1298,7 @@
 </file>
 
 <file path=word/footnotes.xml><?xml version="1.0" encoding="utf-8"?>
-<w:footnotes xmlns:wpc="http://schemas.microsoft.com/office/word/2010/wordprocessingCanvas" xmlns:mc="http://schemas.openxmlformats.org/markup-compatibility/2006" xmlns:o="urn:schemas-microsoft-com:office:office" xmlns:r="http://schemas.openxmlformats.org/officeDocument/2006/relationships" xmlns:m="http://schemas.openxmlformats.org/officeDocument/2006/math" xmlns:v="urn:schemas-microsoft-com:vml" xmlns:wp14="http://schemas.microsoft.com/office/word/2010/wordprocessingDrawing" xmlns:wp="http://schemas.openxmlformats.org/drawingml/2006/wordprocessingDrawing" xmlns:w10="urn:schemas-microsoft-com:office:word" xmlns:w="http://schemas.openxmlformats.org/wordprocessingml/2006/main" xmlns:w14="http://schemas.microsoft.com/office/word/2010/wordml" xmlns:w15="http://schemas.microsoft.com/office/word/2012/wordml" xmlns:wpg="http://schemas.microsoft.com/office/word/2010/wordprocessingGroup" xmlns:wpi="http://schemas.microsoft.com/office/word/2010/wordprocessingInk" xmlns:wne="http://schemas.microsoft.com/office/word/2006/wordml" xmlns:wps="http://schemas.microsoft.com/office/word/2010/wordprocessingShape" mc:Ignorable="w14 w15 wp14">
+<w:footnotes xmlns:wpc="http://schemas.microsoft.com/office/word/2010/wordprocessingCanvas" xmlns:mo="http://schemas.microsoft.com/office/mac/office/2008/main" xmlns:mc="http://schemas.openxmlformats.org/markup-compatibility/2006" xmlns:mv="urn:schemas-microsoft-com:mac:vml" xmlns:o="urn:schemas-microsoft-com:office:office" xmlns:r="http://schemas.openxmlformats.org/officeDocument/2006/relationships" xmlns:m="http://schemas.openxmlformats.org/officeDocument/2006/math" xmlns:v="urn:schemas-microsoft-com:vml" xmlns:wp14="http://schemas.microsoft.com/office/word/2010/wordprocessingDrawing" xmlns:wp="http://schemas.openxmlformats.org/drawingml/2006/wordprocessingDrawing" xmlns:w10="urn:schemas-microsoft-com:office:word" xmlns:w="http://schemas.openxmlformats.org/wordprocessingml/2006/main" xmlns:w14="http://schemas.microsoft.com/office/word/2010/wordml" xmlns:w15="http://schemas.microsoft.com/office/word/2012/wordml" xmlns:wpg="http://schemas.microsoft.com/office/word/2010/wordprocessingGroup" xmlns:wpi="http://schemas.microsoft.com/office/word/2010/wordprocessingInk" xmlns:wne="http://schemas.microsoft.com/office/word/2006/wordml" xmlns:wps="http://schemas.microsoft.com/office/word/2010/wordprocessingShape" mc:Ignorable="w14 w15 wp14">
   <w:footnote w:type="separator" w:id="-1">
     <w:p>
       <w:pPr>
@@ -999,15 +1323,15 @@
 </file>
 
 <file path=word/numbering.xml><?xml version="1.0" encoding="utf-8"?>
-<w:numbering xmlns:wpc="http://schemas.microsoft.com/office/word/2010/wordprocessingCanvas" xmlns:mc="http://schemas.openxmlformats.org/markup-compatibility/2006" xmlns:o="urn:schemas-microsoft-com:office:office" xmlns:r="http://schemas.openxmlformats.org/officeDocument/2006/relationships" xmlns:m="http://schemas.openxmlformats.org/officeDocument/2006/math" xmlns:v="urn:schemas-microsoft-com:vml" xmlns:wp14="http://schemas.microsoft.com/office/word/2010/wordprocessingDrawing" xmlns:wp="http://schemas.openxmlformats.org/drawingml/2006/wordprocessingDrawing" xmlns:w10="urn:schemas-microsoft-com:office:word" xmlns:w="http://schemas.openxmlformats.org/wordprocessingml/2006/main" xmlns:w14="http://schemas.microsoft.com/office/word/2010/wordml" xmlns:w15="http://schemas.microsoft.com/office/word/2012/wordml" xmlns:wpg="http://schemas.microsoft.com/office/word/2010/wordprocessingGroup" xmlns:wpi="http://schemas.microsoft.com/office/word/2010/wordprocessingInk" xmlns:wne="http://schemas.microsoft.com/office/word/2006/wordml" xmlns:wps="http://schemas.microsoft.com/office/word/2010/wordprocessingShape" mc:Ignorable="w14 w15 wp14">
-  <w:abstractNum w:abstractNumId="0" w15:restartNumberingAfterBreak="0">
+<w:numbering xmlns:wpc="http://schemas.microsoft.com/office/word/2010/wordprocessingCanvas" xmlns:mo="http://schemas.microsoft.com/office/mac/office/2008/main" xmlns:mc="http://schemas.openxmlformats.org/markup-compatibility/2006" xmlns:mv="urn:schemas-microsoft-com:mac:vml" xmlns:o="urn:schemas-microsoft-com:office:office" xmlns:r="http://schemas.openxmlformats.org/officeDocument/2006/relationships" xmlns:m="http://schemas.openxmlformats.org/officeDocument/2006/math" xmlns:v="urn:schemas-microsoft-com:vml" xmlns:wp14="http://schemas.microsoft.com/office/word/2010/wordprocessingDrawing" xmlns:wp="http://schemas.openxmlformats.org/drawingml/2006/wordprocessingDrawing" xmlns:w10="urn:schemas-microsoft-com:office:word" xmlns:w="http://schemas.openxmlformats.org/wordprocessingml/2006/main" xmlns:w14="http://schemas.microsoft.com/office/word/2010/wordml" xmlns:w15="http://schemas.microsoft.com/office/word/2012/wordml" xmlns:wpg="http://schemas.microsoft.com/office/word/2010/wordprocessingGroup" xmlns:wpi="http://schemas.microsoft.com/office/word/2010/wordprocessingInk" xmlns:wne="http://schemas.microsoft.com/office/word/2006/wordml" xmlns:wps="http://schemas.microsoft.com/office/word/2010/wordprocessingShape" mc:Ignorable="w14 w15 wp14">
+  <w:abstractNum w:abstractNumId="0">
     <w:nsid w:val="1482775B"/>
     <w:multiLevelType w:val="multilevel"/>
     <w:tmpl w:val="0D54C7E2"/>
     <w:lvl w:ilvl="0">
       <w:start w:val="1"/>
       <w:numFmt w:val="decimal"/>
-      <w:pStyle w:val="1"/>
+      <w:pStyle w:val="Heading1"/>
       <w:lvlText w:val="%1"/>
       <w:lvlJc w:val="left"/>
       <w:pPr>
@@ -1017,7 +1341,7 @@
     <w:lvl w:ilvl="1">
       <w:start w:val="1"/>
       <w:numFmt w:val="decimal"/>
-      <w:pStyle w:val="2"/>
+      <w:pStyle w:val="Heading2"/>
       <w:lvlText w:val="%1.%2"/>
       <w:lvlJc w:val="left"/>
       <w:pPr>
@@ -1027,7 +1351,7 @@
     <w:lvl w:ilvl="2">
       <w:start w:val="1"/>
       <w:numFmt w:val="decimal"/>
-      <w:pStyle w:val="3"/>
+      <w:pStyle w:val="Heading3"/>
       <w:lvlText w:val="%1.%2.%3"/>
       <w:lvlJc w:val="left"/>
       <w:pPr>
@@ -1037,7 +1361,7 @@
     <w:lvl w:ilvl="3">
       <w:start w:val="1"/>
       <w:numFmt w:val="decimal"/>
-      <w:pStyle w:val="4"/>
+      <w:pStyle w:val="Heading4"/>
       <w:lvlText w:val="%1.%2.%3.%4"/>
       <w:lvlJc w:val="left"/>
       <w:pPr>
@@ -1047,7 +1371,7 @@
     <w:lvl w:ilvl="4">
       <w:start w:val="1"/>
       <w:numFmt w:val="decimal"/>
-      <w:pStyle w:val="5"/>
+      <w:pStyle w:val="Heading5"/>
       <w:lvlText w:val="%1.%2.%3.%4.%5"/>
       <w:lvlJc w:val="left"/>
       <w:pPr>
@@ -1057,7 +1381,7 @@
     <w:lvl w:ilvl="5">
       <w:start w:val="1"/>
       <w:numFmt w:val="decimal"/>
-      <w:pStyle w:val="6"/>
+      <w:pStyle w:val="Heading6"/>
       <w:lvlText w:val="%1.%2.%3.%4.%5.%6"/>
       <w:lvlJc w:val="left"/>
       <w:pPr>
@@ -1067,7 +1391,7 @@
     <w:lvl w:ilvl="6">
       <w:start w:val="1"/>
       <w:numFmt w:val="decimal"/>
-      <w:pStyle w:val="7"/>
+      <w:pStyle w:val="Heading7"/>
       <w:lvlText w:val="%1.%2.%3.%4.%5.%6.%7"/>
       <w:lvlJc w:val="left"/>
       <w:pPr>
@@ -1077,7 +1401,7 @@
     <w:lvl w:ilvl="7">
       <w:start w:val="1"/>
       <w:numFmt w:val="decimal"/>
-      <w:pStyle w:val="8"/>
+      <w:pStyle w:val="Heading8"/>
       <w:lvlText w:val="%1.%2.%3.%4.%5.%6.%7.%8"/>
       <w:lvlJc w:val="left"/>
       <w:pPr>
@@ -1087,7 +1411,7 @@
     <w:lvl w:ilvl="8">
       <w:start w:val="1"/>
       <w:numFmt w:val="decimal"/>
-      <w:pStyle w:val="9"/>
+      <w:pStyle w:val="Heading9"/>
       <w:lvlText w:val="%1.%2.%3.%4.%5.%6.%7.%8.%9"/>
       <w:lvlJc w:val="left"/>
       <w:pPr>
@@ -1145,7 +1469,7 @@
       </w:pPr>
     </w:pPrDefault>
   </w:docDefaults>
-  <w:latentStyles w:defLockedState="0" w:defUIPriority="99" w:defSemiHidden="0" w:defUnhideWhenUsed="0" w:defQFormat="0" w:count="371">
+  <w:latentStyles w:defLockedState="0" w:defUIPriority="99" w:defSemiHidden="0" w:defUnhideWhenUsed="0" w:defQFormat="0" w:count="380">
     <w:lsdException w:name="Normal" w:uiPriority="0" w:qFormat="1"/>
     <w:lsdException w:name="heading 1" w:uiPriority="9" w:qFormat="1"/>
     <w:lsdException w:name="heading 2" w:semiHidden="1" w:uiPriority="9" w:unhideWhenUsed="1" w:qFormat="1"/>
@@ -1518,16 +1842,16 @@
     <w:lsdException w:name="List Table 6 Colorful Accent 6" w:uiPriority="51"/>
     <w:lsdException w:name="List Table 7 Colorful Accent 6" w:uiPriority="52"/>
   </w:latentStyles>
-  <w:style w:type="paragraph" w:default="1" w:styleId="a">
+  <w:style w:type="paragraph" w:default="1" w:styleId="Normal">
     <w:name w:val="Normal"/>
     <w:qFormat/>
     <w:rsid w:val="00FA5686"/>
   </w:style>
-  <w:style w:type="paragraph" w:styleId="1">
+  <w:style w:type="paragraph" w:styleId="Heading1">
     <w:name w:val="heading 1"/>
-    <w:basedOn w:val="a"/>
-    <w:next w:val="a"/>
-    <w:link w:val="1Char"/>
+    <w:basedOn w:val="Normal"/>
+    <w:next w:val="Normal"/>
+    <w:link w:val="Heading1Char"/>
     <w:uiPriority w:val="9"/>
     <w:qFormat/>
     <w:rsid w:val="00FA5686"/>
@@ -1553,11 +1877,11 @@
       <w:szCs w:val="36"/>
     </w:rPr>
   </w:style>
-  <w:style w:type="paragraph" w:styleId="2">
+  <w:style w:type="paragraph" w:styleId="Heading2">
     <w:name w:val="heading 2"/>
-    <w:basedOn w:val="a"/>
-    <w:next w:val="a"/>
-    <w:link w:val="2Char"/>
+    <w:basedOn w:val="Normal"/>
+    <w:next w:val="Normal"/>
+    <w:link w:val="Heading2Char"/>
     <w:uiPriority w:val="9"/>
     <w:semiHidden/>
     <w:unhideWhenUsed/>
@@ -1583,11 +1907,11 @@
       <w:szCs w:val="28"/>
     </w:rPr>
   </w:style>
-  <w:style w:type="paragraph" w:styleId="3">
+  <w:style w:type="paragraph" w:styleId="Heading3">
     <w:name w:val="heading 3"/>
-    <w:basedOn w:val="a"/>
-    <w:next w:val="a"/>
-    <w:link w:val="3Char"/>
+    <w:basedOn w:val="Normal"/>
+    <w:next w:val="Normal"/>
+    <w:link w:val="Heading3Char"/>
     <w:uiPriority w:val="9"/>
     <w:semiHidden/>
     <w:unhideWhenUsed/>
@@ -1610,11 +1934,11 @@
       <w:color w:val="000000" w:themeColor="text1"/>
     </w:rPr>
   </w:style>
-  <w:style w:type="paragraph" w:styleId="4">
+  <w:style w:type="paragraph" w:styleId="Heading4">
     <w:name w:val="heading 4"/>
-    <w:basedOn w:val="a"/>
-    <w:next w:val="a"/>
-    <w:link w:val="4Char"/>
+    <w:basedOn w:val="Normal"/>
+    <w:next w:val="Normal"/>
+    <w:link w:val="Heading4Char"/>
     <w:uiPriority w:val="9"/>
     <w:semiHidden/>
     <w:unhideWhenUsed/>
@@ -1639,11 +1963,11 @@
       <w:color w:val="000000" w:themeColor="text1"/>
     </w:rPr>
   </w:style>
-  <w:style w:type="paragraph" w:styleId="5">
+  <w:style w:type="paragraph" w:styleId="Heading5">
     <w:name w:val="heading 5"/>
-    <w:basedOn w:val="a"/>
-    <w:next w:val="a"/>
-    <w:link w:val="5Char"/>
+    <w:basedOn w:val="Normal"/>
+    <w:next w:val="Normal"/>
+    <w:link w:val="Heading5Char"/>
     <w:uiPriority w:val="9"/>
     <w:semiHidden/>
     <w:unhideWhenUsed/>
@@ -1664,11 +1988,11 @@
       <w:color w:val="163C3F" w:themeColor="text2" w:themeShade="BF"/>
     </w:rPr>
   </w:style>
-  <w:style w:type="paragraph" w:styleId="6">
+  <w:style w:type="paragraph" w:styleId="Heading6">
     <w:name w:val="heading 6"/>
-    <w:basedOn w:val="a"/>
-    <w:next w:val="a"/>
-    <w:link w:val="6Char"/>
+    <w:basedOn w:val="Normal"/>
+    <w:next w:val="Normal"/>
+    <w:link w:val="Heading6Char"/>
     <w:uiPriority w:val="9"/>
     <w:semiHidden/>
     <w:unhideWhenUsed/>
@@ -1691,11 +2015,11 @@
       <w:color w:val="163C3F" w:themeColor="text2" w:themeShade="BF"/>
     </w:rPr>
   </w:style>
-  <w:style w:type="paragraph" w:styleId="7">
+  <w:style w:type="paragraph" w:styleId="Heading7">
     <w:name w:val="heading 7"/>
-    <w:basedOn w:val="a"/>
-    <w:next w:val="a"/>
-    <w:link w:val="7Char"/>
+    <w:basedOn w:val="Normal"/>
+    <w:next w:val="Normal"/>
+    <w:link w:val="Heading7Char"/>
     <w:uiPriority w:val="9"/>
     <w:semiHidden/>
     <w:unhideWhenUsed/>
@@ -1718,11 +2042,11 @@
       <w:color w:val="404040" w:themeColor="text1" w:themeTint="BF"/>
     </w:rPr>
   </w:style>
-  <w:style w:type="paragraph" w:styleId="8">
+  <w:style w:type="paragraph" w:styleId="Heading8">
     <w:name w:val="heading 8"/>
-    <w:basedOn w:val="a"/>
-    <w:next w:val="a"/>
-    <w:link w:val="8Char"/>
+    <w:basedOn w:val="Normal"/>
+    <w:next w:val="Normal"/>
+    <w:link w:val="Heading8Char"/>
     <w:uiPriority w:val="9"/>
     <w:semiHidden/>
     <w:unhideWhenUsed/>
@@ -1745,11 +2069,11 @@
       <w:szCs w:val="20"/>
     </w:rPr>
   </w:style>
-  <w:style w:type="paragraph" w:styleId="9">
+  <w:style w:type="paragraph" w:styleId="Heading9">
     <w:name w:val="heading 9"/>
-    <w:basedOn w:val="a"/>
-    <w:next w:val="a"/>
-    <w:link w:val="9Char"/>
+    <w:basedOn w:val="Normal"/>
+    <w:next w:val="Normal"/>
+    <w:link w:val="Heading9Char"/>
     <w:uiPriority w:val="9"/>
     <w:semiHidden/>
     <w:unhideWhenUsed/>
@@ -1774,13 +2098,13 @@
       <w:szCs w:val="20"/>
     </w:rPr>
   </w:style>
-  <w:style w:type="character" w:default="1" w:styleId="a0">
+  <w:style w:type="character" w:default="1" w:styleId="DefaultParagraphFont">
     <w:name w:val="Default Paragraph Font"/>
     <w:uiPriority w:val="1"/>
     <w:semiHidden/>
     <w:unhideWhenUsed/>
   </w:style>
-  <w:style w:type="table" w:default="1" w:styleId="a1">
+  <w:style w:type="table" w:default="1" w:styleId="TableNormal">
     <w:name w:val="Normal Table"/>
     <w:uiPriority w:val="99"/>
     <w:semiHidden/>
@@ -1795,16 +2119,16 @@
       </w:tblCellMar>
     </w:tblPr>
   </w:style>
-  <w:style w:type="numbering" w:default="1" w:styleId="a2">
+  <w:style w:type="numbering" w:default="1" w:styleId="NoList">
     <w:name w:val="No List"/>
     <w:uiPriority w:val="99"/>
     <w:semiHidden/>
     <w:unhideWhenUsed/>
   </w:style>
-  <w:style w:type="character" w:customStyle="1" w:styleId="1Char">
-    <w:name w:val="标题 1 Char"/>
-    <w:basedOn w:val="a0"/>
-    <w:link w:val="1"/>
+  <w:style w:type="character" w:customStyle="1" w:styleId="Heading1Char">
+    <w:name w:val="Heading 1 Char"/>
+    <w:basedOn w:val="DefaultParagraphFont"/>
+    <w:link w:val="Heading1"/>
     <w:uiPriority w:val="9"/>
     <w:rsid w:val="00FA5686"/>
     <w:rPr>
@@ -1817,10 +2141,10 @@
       <w:szCs w:val="36"/>
     </w:rPr>
   </w:style>
-  <w:style w:type="character" w:customStyle="1" w:styleId="2Char">
-    <w:name w:val="标题 2 Char"/>
-    <w:basedOn w:val="a0"/>
-    <w:link w:val="2"/>
+  <w:style w:type="character" w:customStyle="1" w:styleId="Heading2Char">
+    <w:name w:val="Heading 2 Char"/>
+    <w:basedOn w:val="DefaultParagraphFont"/>
+    <w:link w:val="Heading2"/>
     <w:uiPriority w:val="9"/>
     <w:semiHidden/>
     <w:rsid w:val="00FA5686"/>
@@ -1834,10 +2158,10 @@
       <w:szCs w:val="28"/>
     </w:rPr>
   </w:style>
-  <w:style w:type="character" w:customStyle="1" w:styleId="3Char">
-    <w:name w:val="标题 3 Char"/>
-    <w:basedOn w:val="a0"/>
-    <w:link w:val="3"/>
+  <w:style w:type="character" w:customStyle="1" w:styleId="Heading3Char">
+    <w:name w:val="Heading 3 Char"/>
+    <w:basedOn w:val="DefaultParagraphFont"/>
+    <w:link w:val="Heading3"/>
     <w:uiPriority w:val="9"/>
     <w:semiHidden/>
     <w:rsid w:val="00FA5686"/>
@@ -1848,10 +2172,10 @@
       <w:color w:val="000000" w:themeColor="text1"/>
     </w:rPr>
   </w:style>
-  <w:style w:type="character" w:customStyle="1" w:styleId="4Char">
-    <w:name w:val="标题 4 Char"/>
-    <w:basedOn w:val="a0"/>
-    <w:link w:val="4"/>
+  <w:style w:type="character" w:customStyle="1" w:styleId="Heading4Char">
+    <w:name w:val="Heading 4 Char"/>
+    <w:basedOn w:val="DefaultParagraphFont"/>
+    <w:link w:val="Heading4"/>
     <w:uiPriority w:val="9"/>
     <w:semiHidden/>
     <w:rsid w:val="00FA5686"/>
@@ -1864,10 +2188,10 @@
       <w:color w:val="000000" w:themeColor="text1"/>
     </w:rPr>
   </w:style>
-  <w:style w:type="character" w:customStyle="1" w:styleId="5Char">
-    <w:name w:val="标题 5 Char"/>
-    <w:basedOn w:val="a0"/>
-    <w:link w:val="5"/>
+  <w:style w:type="character" w:customStyle="1" w:styleId="Heading5Char">
+    <w:name w:val="Heading 5 Char"/>
+    <w:basedOn w:val="DefaultParagraphFont"/>
+    <w:link w:val="Heading5"/>
     <w:uiPriority w:val="9"/>
     <w:semiHidden/>
     <w:rsid w:val="00FA5686"/>
@@ -1876,10 +2200,10 @@
       <w:color w:val="163C3F" w:themeColor="text2" w:themeShade="BF"/>
     </w:rPr>
   </w:style>
-  <w:style w:type="character" w:customStyle="1" w:styleId="6Char">
-    <w:name w:val="标题 6 Char"/>
-    <w:basedOn w:val="a0"/>
-    <w:link w:val="6"/>
+  <w:style w:type="character" w:customStyle="1" w:styleId="Heading6Char">
+    <w:name w:val="Heading 6 Char"/>
+    <w:basedOn w:val="DefaultParagraphFont"/>
+    <w:link w:val="Heading6"/>
     <w:uiPriority w:val="9"/>
     <w:semiHidden/>
     <w:rsid w:val="00FA5686"/>
@@ -1890,10 +2214,10 @@
       <w:color w:val="163C3F" w:themeColor="text2" w:themeShade="BF"/>
     </w:rPr>
   </w:style>
-  <w:style w:type="character" w:customStyle="1" w:styleId="7Char">
-    <w:name w:val="标题 7 Char"/>
-    <w:basedOn w:val="a0"/>
-    <w:link w:val="7"/>
+  <w:style w:type="character" w:customStyle="1" w:styleId="Heading7Char">
+    <w:name w:val="Heading 7 Char"/>
+    <w:basedOn w:val="DefaultParagraphFont"/>
+    <w:link w:val="Heading7"/>
     <w:uiPriority w:val="9"/>
     <w:semiHidden/>
     <w:rsid w:val="00FA5686"/>
@@ -1904,10 +2228,10 @@
       <w:color w:val="404040" w:themeColor="text1" w:themeTint="BF"/>
     </w:rPr>
   </w:style>
-  <w:style w:type="character" w:customStyle="1" w:styleId="8Char">
-    <w:name w:val="标题 8 Char"/>
-    <w:basedOn w:val="a0"/>
-    <w:link w:val="8"/>
+  <w:style w:type="character" w:customStyle="1" w:styleId="Heading8Char">
+    <w:name w:val="Heading 8 Char"/>
+    <w:basedOn w:val="DefaultParagraphFont"/>
+    <w:link w:val="Heading8"/>
     <w:uiPriority w:val="9"/>
     <w:semiHidden/>
     <w:rsid w:val="00FA5686"/>
@@ -1918,10 +2242,10 @@
       <w:szCs w:val="20"/>
     </w:rPr>
   </w:style>
-  <w:style w:type="character" w:customStyle="1" w:styleId="9Char">
-    <w:name w:val="标题 9 Char"/>
-    <w:basedOn w:val="a0"/>
-    <w:link w:val="9"/>
+  <w:style w:type="character" w:customStyle="1" w:styleId="Heading9Char">
+    <w:name w:val="Heading 9 Char"/>
+    <w:basedOn w:val="DefaultParagraphFont"/>
+    <w:link w:val="Heading9"/>
     <w:uiPriority w:val="9"/>
     <w:semiHidden/>
     <w:rsid w:val="00FA5686"/>
@@ -1934,10 +2258,10 @@
       <w:szCs w:val="20"/>
     </w:rPr>
   </w:style>
-  <w:style w:type="paragraph" w:styleId="a3">
+  <w:style w:type="paragraph" w:styleId="Caption">
     <w:name w:val="caption"/>
-    <w:basedOn w:val="a"/>
-    <w:next w:val="a"/>
+    <w:basedOn w:val="Normal"/>
+    <w:next w:val="Normal"/>
     <w:uiPriority w:val="35"/>
     <w:semiHidden/>
     <w:unhideWhenUsed/>
@@ -1954,11 +2278,11 @@
       <w:szCs w:val="18"/>
     </w:rPr>
   </w:style>
-  <w:style w:type="paragraph" w:styleId="a4">
+  <w:style w:type="paragraph" w:styleId="Title">
     <w:name w:val="Title"/>
-    <w:basedOn w:val="a"/>
-    <w:next w:val="a"/>
-    <w:link w:val="Char"/>
+    <w:basedOn w:val="Normal"/>
+    <w:next w:val="Normal"/>
+    <w:link w:val="TitleChar"/>
     <w:uiPriority w:val="10"/>
     <w:qFormat/>
     <w:rsid w:val="00FA5686"/>
@@ -1973,10 +2297,10 @@
       <w:szCs w:val="56"/>
     </w:rPr>
   </w:style>
-  <w:style w:type="character" w:customStyle="1" w:styleId="Char">
-    <w:name w:val="标题 Char"/>
-    <w:basedOn w:val="a0"/>
-    <w:link w:val="a4"/>
+  <w:style w:type="character" w:customStyle="1" w:styleId="TitleChar">
+    <w:name w:val="Title Char"/>
+    <w:basedOn w:val="DefaultParagraphFont"/>
+    <w:link w:val="Title"/>
     <w:uiPriority w:val="10"/>
     <w:rsid w:val="00FA5686"/>
     <w:rPr>
@@ -1986,11 +2310,11 @@
       <w:szCs w:val="56"/>
     </w:rPr>
   </w:style>
-  <w:style w:type="paragraph" w:styleId="a5">
+  <w:style w:type="paragraph" w:styleId="Subtitle">
     <w:name w:val="Subtitle"/>
-    <w:basedOn w:val="a"/>
-    <w:next w:val="a"/>
-    <w:link w:val="Char0"/>
+    <w:basedOn w:val="Normal"/>
+    <w:next w:val="Normal"/>
+    <w:link w:val="SubtitleChar"/>
     <w:uiPriority w:val="11"/>
     <w:qFormat/>
     <w:rsid w:val="00FA5686"/>
@@ -2004,10 +2328,10 @@
       <w:spacing w:val="10"/>
     </w:rPr>
   </w:style>
-  <w:style w:type="character" w:customStyle="1" w:styleId="Char0">
-    <w:name w:val="副标题 Char"/>
-    <w:basedOn w:val="a0"/>
-    <w:link w:val="a5"/>
+  <w:style w:type="character" w:customStyle="1" w:styleId="SubtitleChar">
+    <w:name w:val="Subtitle Char"/>
+    <w:basedOn w:val="DefaultParagraphFont"/>
+    <w:link w:val="Subtitle"/>
     <w:uiPriority w:val="11"/>
     <w:rsid w:val="00FA5686"/>
     <w:rPr>
@@ -2015,9 +2339,9 @@
       <w:spacing w:val="10"/>
     </w:rPr>
   </w:style>
-  <w:style w:type="character" w:styleId="a6">
+  <w:style w:type="character" w:styleId="Strong">
     <w:name w:val="Strong"/>
-    <w:basedOn w:val="a0"/>
+    <w:basedOn w:val="DefaultParagraphFont"/>
     <w:uiPriority w:val="22"/>
     <w:qFormat/>
     <w:rsid w:val="00FA5686"/>
@@ -2027,9 +2351,9 @@
       <w:color w:val="000000" w:themeColor="text1"/>
     </w:rPr>
   </w:style>
-  <w:style w:type="character" w:styleId="a7">
+  <w:style w:type="character" w:styleId="Emphasis">
     <w:name w:val="Emphasis"/>
-    <w:basedOn w:val="a0"/>
+    <w:basedOn w:val="DefaultParagraphFont"/>
     <w:uiPriority w:val="20"/>
     <w:qFormat/>
     <w:rsid w:val="00FA5686"/>
@@ -2039,7 +2363,7 @@
       <w:color w:val="auto"/>
     </w:rPr>
   </w:style>
-  <w:style w:type="paragraph" w:styleId="a8">
+  <w:style w:type="paragraph" w:styleId="NoSpacing">
     <w:name w:val="No Spacing"/>
     <w:uiPriority w:val="1"/>
     <w:qFormat/>
@@ -2048,11 +2372,11 @@
       <w:spacing w:after="0" w:line="240" w:lineRule="auto"/>
     </w:pPr>
   </w:style>
-  <w:style w:type="paragraph" w:styleId="a9">
+  <w:style w:type="paragraph" w:styleId="Quote">
     <w:name w:val="Quote"/>
-    <w:basedOn w:val="a"/>
-    <w:next w:val="a"/>
-    <w:link w:val="Char1"/>
+    <w:basedOn w:val="Normal"/>
+    <w:next w:val="Normal"/>
+    <w:link w:val="QuoteChar"/>
     <w:uiPriority w:val="29"/>
     <w:qFormat/>
     <w:rsid w:val="00FA5686"/>
@@ -2066,10 +2390,10 @@
       <w:color w:val="000000" w:themeColor="text1"/>
     </w:rPr>
   </w:style>
-  <w:style w:type="character" w:customStyle="1" w:styleId="Char1">
-    <w:name w:val="引用 Char"/>
-    <w:basedOn w:val="a0"/>
-    <w:link w:val="a9"/>
+  <w:style w:type="character" w:customStyle="1" w:styleId="QuoteChar">
+    <w:name w:val="Quote Char"/>
+    <w:basedOn w:val="DefaultParagraphFont"/>
+    <w:link w:val="Quote"/>
     <w:uiPriority w:val="29"/>
     <w:rsid w:val="00FA5686"/>
     <w:rPr>
@@ -2078,11 +2402,11 @@
       <w:color w:val="000000" w:themeColor="text1"/>
     </w:rPr>
   </w:style>
-  <w:style w:type="paragraph" w:styleId="aa">
+  <w:style w:type="paragraph" w:styleId="IntenseQuote">
     <w:name w:val="Intense Quote"/>
-    <w:basedOn w:val="a"/>
-    <w:next w:val="a"/>
-    <w:link w:val="Char2"/>
+    <w:basedOn w:val="Normal"/>
+    <w:next w:val="Normal"/>
+    <w:link w:val="IntenseQuoteChar"/>
     <w:uiPriority w:val="30"/>
     <w:qFormat/>
     <w:rsid w:val="00FA5686"/>
@@ -2100,10 +2424,10 @@
       <w:color w:val="000000" w:themeColor="text1"/>
     </w:rPr>
   </w:style>
-  <w:style w:type="character" w:customStyle="1" w:styleId="Char2">
-    <w:name w:val="明显引用 Char"/>
-    <w:basedOn w:val="a0"/>
-    <w:link w:val="aa"/>
+  <w:style w:type="character" w:customStyle="1" w:styleId="IntenseQuoteChar">
+    <w:name w:val="Intense Quote Char"/>
+    <w:basedOn w:val="DefaultParagraphFont"/>
+    <w:link w:val="IntenseQuote"/>
     <w:uiPriority w:val="30"/>
     <w:rsid w:val="00FA5686"/>
     <w:rPr>
@@ -2111,9 +2435,9 @@
       <w:shd w:val="clear" w:color="auto" w:fill="F2F2F2" w:themeFill="background1" w:themeFillShade="F2"/>
     </w:rPr>
   </w:style>
-  <w:style w:type="character" w:styleId="ab">
+  <w:style w:type="character" w:styleId="SubtleEmphasis">
     <w:name w:val="Subtle Emphasis"/>
-    <w:basedOn w:val="a0"/>
+    <w:basedOn w:val="DefaultParagraphFont"/>
     <w:uiPriority w:val="19"/>
     <w:qFormat/>
     <w:rsid w:val="00FA5686"/>
@@ -2123,9 +2447,9 @@
       <w:color w:val="404040" w:themeColor="text1" w:themeTint="BF"/>
     </w:rPr>
   </w:style>
-  <w:style w:type="character" w:styleId="ac">
+  <w:style w:type="character" w:styleId="IntenseEmphasis">
     <w:name w:val="Intense Emphasis"/>
-    <w:basedOn w:val="a0"/>
+    <w:basedOn w:val="DefaultParagraphFont"/>
     <w:uiPriority w:val="21"/>
     <w:qFormat/>
     <w:rsid w:val="00FA5686"/>
@@ -2137,9 +2461,9 @@
       <w:caps/>
     </w:rPr>
   </w:style>
-  <w:style w:type="character" w:styleId="ad">
+  <w:style w:type="character" w:styleId="SubtleReference">
     <w:name w:val="Subtle Reference"/>
-    <w:basedOn w:val="a0"/>
+    <w:basedOn w:val="DefaultParagraphFont"/>
     <w:uiPriority w:val="31"/>
     <w:qFormat/>
     <w:rsid w:val="00FA5686"/>
@@ -2149,9 +2473,9 @@
       <w:u w:val="single" w:color="7F7F7F" w:themeColor="text1" w:themeTint="80"/>
     </w:rPr>
   </w:style>
-  <w:style w:type="character" w:styleId="ae">
+  <w:style w:type="character" w:styleId="IntenseReference">
     <w:name w:val="Intense Reference"/>
-    <w:basedOn w:val="a0"/>
+    <w:basedOn w:val="DefaultParagraphFont"/>
     <w:uiPriority w:val="32"/>
     <w:qFormat/>
     <w:rsid w:val="00FA5686"/>
@@ -2162,9 +2486,9 @@
       <w:u w:val="single"/>
     </w:rPr>
   </w:style>
-  <w:style w:type="character" w:styleId="af">
+  <w:style w:type="character" w:styleId="BookTitle">
     <w:name w:val="Book Title"/>
-    <w:basedOn w:val="a0"/>
+    <w:basedOn w:val="DefaultParagraphFont"/>
     <w:uiPriority w:val="33"/>
     <w:qFormat/>
     <w:rsid w:val="00FA5686"/>
@@ -2175,10 +2499,10 @@
       <w:spacing w:val="5"/>
     </w:rPr>
   </w:style>
-  <w:style w:type="paragraph" w:styleId="TOC">
+  <w:style w:type="paragraph" w:styleId="TOCHeading">
     <w:name w:val="TOC Heading"/>
-    <w:basedOn w:val="1"/>
-    <w:next w:val="a"/>
+    <w:basedOn w:val="Heading1"/>
+    <w:next w:val="Normal"/>
     <w:uiPriority w:val="39"/>
     <w:semiHidden/>
     <w:unhideWhenUsed/>
@@ -2188,10 +2512,10 @@
       <w:outlineLvl w:val="9"/>
     </w:pPr>
   </w:style>
-  <w:style w:type="paragraph" w:styleId="af0">
+  <w:style w:type="paragraph" w:styleId="Header">
     <w:name w:val="header"/>
-    <w:basedOn w:val="a"/>
-    <w:link w:val="Char3"/>
+    <w:basedOn w:val="Normal"/>
+    <w:link w:val="HeaderChar"/>
     <w:uiPriority w:val="99"/>
     <w:unhideWhenUsed/>
     <w:rsid w:val="00306610"/>
@@ -2212,10 +2536,10 @@
       <w:szCs w:val="18"/>
     </w:rPr>
   </w:style>
-  <w:style w:type="character" w:customStyle="1" w:styleId="Char3">
-    <w:name w:val="页眉 Char"/>
-    <w:basedOn w:val="a0"/>
-    <w:link w:val="af0"/>
+  <w:style w:type="character" w:customStyle="1" w:styleId="HeaderChar">
+    <w:name w:val="Header Char"/>
+    <w:basedOn w:val="DefaultParagraphFont"/>
+    <w:link w:val="Header"/>
     <w:uiPriority w:val="99"/>
     <w:rsid w:val="00306610"/>
     <w:rPr>
@@ -2223,10 +2547,10 @@
       <w:szCs w:val="18"/>
     </w:rPr>
   </w:style>
-  <w:style w:type="paragraph" w:styleId="af1">
+  <w:style w:type="paragraph" w:styleId="Footer">
     <w:name w:val="footer"/>
-    <w:basedOn w:val="a"/>
-    <w:link w:val="Char4"/>
+    <w:basedOn w:val="Normal"/>
+    <w:link w:val="FooterChar"/>
     <w:uiPriority w:val="99"/>
     <w:unhideWhenUsed/>
     <w:rsid w:val="00306610"/>
@@ -2243,10 +2567,10 @@
       <w:szCs w:val="18"/>
     </w:rPr>
   </w:style>
-  <w:style w:type="character" w:customStyle="1" w:styleId="Char4">
-    <w:name w:val="页脚 Char"/>
-    <w:basedOn w:val="a0"/>
-    <w:link w:val="af1"/>
+  <w:style w:type="character" w:customStyle="1" w:styleId="FooterChar">
+    <w:name w:val="Footer Char"/>
+    <w:basedOn w:val="DefaultParagraphFont"/>
+    <w:link w:val="Footer"/>
     <w:uiPriority w:val="99"/>
     <w:rsid w:val="00306610"/>
     <w:rPr>

</xml_diff>